<commit_message>
Update readme for _X and _Y drag coefficients
</commit_message>
<xml_diff>
--- a/sw/airborne/modules/dragspeed/readme.docx
+++ b/sw/airborne/modules/dragspeed/readme.docx
@@ -171,7 +171,15 @@
       </w:pPr>
       <w:r>
         <w:rPr/>
-        <w:t>The drag term (mu/m), defined by DRAGSPEED_COEFF can be found through a short test flight when ground truth velocities are available (e.g. through optitrack).</w:t>
+        <w:t>The drag term (mu/m), defined by DRAGSPEED_COEFF_</w:t>
+      </w:r>
+      <w:r>
+        <w:rPr/>
+        <w:t>X and _Y</w:t>
+      </w:r>
+      <w:r>
+        <w:rPr/>
+        <w:t xml:space="preserve"> can be found through a short test flight when ground truth velocities are available (e.g. through optitrack).</w:t>
       </w:r>
     </w:p>
     <w:p>
@@ -242,7 +250,15 @@
       </w:pPr>
       <w:r>
         <w:rPr/>
-        <w:t>Set the low-pass filter strength (“GCS→Settings→dragspeed→filter” or DRAGSPEED_FILTER in the airframe file) to an appropriate value between 0 and 1.</w:t>
+        <w:t xml:space="preserve">Set the low-pass filter strength (“GCS→Settings→dragspeed→filter” or DRAGSPEED_FILTER in the airframe file) to an appropriate value between 0 and 1 </w:t>
+      </w:r>
+      <w:r>
+        <w:rPr/>
+        <w:t>(default: 0.8)</w:t>
+      </w:r>
+      <w:r>
+        <w:rPr/>
+        <w:t>.</w:t>
       </w:r>
     </w:p>
     <w:p>
@@ -284,7 +300,15 @@
       </w:pPr>
       <w:r>
         <w:rPr/>
-        <w:t>If the weight of the drone has changed, recalibrate the DRAGSPEED_COEFF.</w:t>
+        <w:t>If the weight of the drone has changed, recalibrate the DRAGSPEED_COEFF_</w:t>
+      </w:r>
+      <w:r>
+        <w:rPr/>
+        <w:t>X and _Y</w:t>
+      </w:r>
+      <w:r>
+        <w:rPr/>
+        <w:t>.</w:t>
       </w:r>
     </w:p>
     <w:p>
@@ -426,7 +450,15 @@
       </w:pPr>
       <w:r>
         <w:rPr/>
-        <w:t>Fly the drone around (manually or using a flight plan). The drag coefficient is updated while the drone flies faster than 0.5 m/s.</w:t>
+        <w:t xml:space="preserve">Fly the drone around (manually or using a flight plan). The drag coefficient is updated while the drone flies faster than 0.5 m/s </w:t>
+      </w:r>
+      <w:r>
+        <w:rPr/>
+        <w:t>along each axis</w:t>
+      </w:r>
+      <w:r>
+        <w:rPr/>
+        <w:t>.</w:t>
       </w:r>
     </w:p>
     <w:p>
@@ -468,7 +500,15 @@
       </w:pPr>
       <w:r>
         <w:rPr/>
-        <w:t>(Optional) set the new Coeff value (click to update) as a define in the airframe file (DRAGSPEED_COEFF).</w:t>
+        <w:t>(Optional) set the new Coeff value (click to update) as a define in the airframe file (DRAGSPEED_COEFF_</w:t>
+      </w:r>
+      <w:r>
+        <w:rPr/>
+        <w:t>X and _Y</w:t>
+      </w:r>
+      <w:r>
+        <w:rPr/>
+        <w:t>).</w:t>
       </w:r>
     </w:p>
     <w:p>
@@ -598,7 +638,11 @@
       </w:r>
       <w:r>
         <w:rPr/>
-        <w:t>(DRAGSPEED_FILTER set to 0.8)</w:t>
+        <w:t>(</w:t>
+      </w:r>
+      <w:r>
+        <w:rPr/>
+        <w:t>DRAGSPEED_FILTER set to 0.8)</w:t>
       </w:r>
     </w:p>
     <w:p>
@@ -655,7 +699,11 @@
       </w:r>
       <w:r>
         <w:rPr/>
-        <w:t>(DRAGSPEED_FILTER set to 0.9)</w:t>
+        <w:t>(</w:t>
+      </w:r>
+      <w:r>
+        <w:rPr/>
+        <w:t>DRAGSPEED_FILTER set to 0.9)</w:t>
       </w:r>
     </w:p>
     <w:p>
@@ -2316,6 +2364,195 @@
       <w:rFonts w:cs="OpenSymbol"/>
     </w:rPr>
   </w:style>
+  <w:style w:type="character" w:styleId="ListLabel55">
+    <w:name w:val="ListLabel 55"/>
+    <w:qFormat/>
+    <w:rPr>
+      <w:rFonts w:cs="OpenSymbol"/>
+    </w:rPr>
+  </w:style>
+  <w:style w:type="character" w:styleId="ListLabel56">
+    <w:name w:val="ListLabel 56"/>
+    <w:qFormat/>
+    <w:rPr>
+      <w:rFonts w:cs="OpenSymbol"/>
+    </w:rPr>
+  </w:style>
+  <w:style w:type="character" w:styleId="ListLabel57">
+    <w:name w:val="ListLabel 57"/>
+    <w:qFormat/>
+    <w:rPr>
+      <w:rFonts w:cs="OpenSymbol"/>
+    </w:rPr>
+  </w:style>
+  <w:style w:type="character" w:styleId="ListLabel58">
+    <w:name w:val="ListLabel 58"/>
+    <w:qFormat/>
+    <w:rPr>
+      <w:rFonts w:cs="OpenSymbol"/>
+    </w:rPr>
+  </w:style>
+  <w:style w:type="character" w:styleId="ListLabel59">
+    <w:name w:val="ListLabel 59"/>
+    <w:qFormat/>
+    <w:rPr>
+      <w:rFonts w:cs="OpenSymbol"/>
+    </w:rPr>
+  </w:style>
+  <w:style w:type="character" w:styleId="ListLabel60">
+    <w:name w:val="ListLabel 60"/>
+    <w:qFormat/>
+    <w:rPr>
+      <w:rFonts w:cs="OpenSymbol"/>
+    </w:rPr>
+  </w:style>
+  <w:style w:type="character" w:styleId="ListLabel61">
+    <w:name w:val="ListLabel 61"/>
+    <w:qFormat/>
+    <w:rPr>
+      <w:rFonts w:cs="OpenSymbol"/>
+    </w:rPr>
+  </w:style>
+  <w:style w:type="character" w:styleId="ListLabel62">
+    <w:name w:val="ListLabel 62"/>
+    <w:qFormat/>
+    <w:rPr>
+      <w:rFonts w:cs="OpenSymbol"/>
+    </w:rPr>
+  </w:style>
+  <w:style w:type="character" w:styleId="ListLabel63">
+    <w:name w:val="ListLabel 63"/>
+    <w:qFormat/>
+    <w:rPr>
+      <w:rFonts w:cs="OpenSymbol"/>
+    </w:rPr>
+  </w:style>
+  <w:style w:type="character" w:styleId="ListLabel64">
+    <w:name w:val="ListLabel 64"/>
+    <w:qFormat/>
+    <w:rPr>
+      <w:rFonts w:cs="OpenSymbol"/>
+    </w:rPr>
+  </w:style>
+  <w:style w:type="character" w:styleId="ListLabel65">
+    <w:name w:val="ListLabel 65"/>
+    <w:qFormat/>
+    <w:rPr>
+      <w:rFonts w:cs="OpenSymbol"/>
+    </w:rPr>
+  </w:style>
+  <w:style w:type="character" w:styleId="ListLabel66">
+    <w:name w:val="ListLabel 66"/>
+    <w:qFormat/>
+    <w:rPr>
+      <w:rFonts w:cs="OpenSymbol"/>
+    </w:rPr>
+  </w:style>
+  <w:style w:type="character" w:styleId="ListLabel67">
+    <w:name w:val="ListLabel 67"/>
+    <w:qFormat/>
+    <w:rPr>
+      <w:rFonts w:cs="OpenSymbol"/>
+    </w:rPr>
+  </w:style>
+  <w:style w:type="character" w:styleId="ListLabel68">
+    <w:name w:val="ListLabel 68"/>
+    <w:qFormat/>
+    <w:rPr>
+      <w:rFonts w:cs="OpenSymbol"/>
+    </w:rPr>
+  </w:style>
+  <w:style w:type="character" w:styleId="ListLabel69">
+    <w:name w:val="ListLabel 69"/>
+    <w:qFormat/>
+    <w:rPr>
+      <w:rFonts w:cs="OpenSymbol"/>
+    </w:rPr>
+  </w:style>
+  <w:style w:type="character" w:styleId="ListLabel70">
+    <w:name w:val="ListLabel 70"/>
+    <w:qFormat/>
+    <w:rPr>
+      <w:rFonts w:cs="OpenSymbol"/>
+    </w:rPr>
+  </w:style>
+  <w:style w:type="character" w:styleId="ListLabel71">
+    <w:name w:val="ListLabel 71"/>
+    <w:qFormat/>
+    <w:rPr>
+      <w:rFonts w:cs="OpenSymbol"/>
+    </w:rPr>
+  </w:style>
+  <w:style w:type="character" w:styleId="ListLabel72">
+    <w:name w:val="ListLabel 72"/>
+    <w:qFormat/>
+    <w:rPr>
+      <w:rFonts w:cs="OpenSymbol"/>
+    </w:rPr>
+  </w:style>
+  <w:style w:type="character" w:styleId="ListLabel73">
+    <w:name w:val="ListLabel 73"/>
+    <w:qFormat/>
+    <w:rPr>
+      <w:rFonts w:cs="OpenSymbol"/>
+    </w:rPr>
+  </w:style>
+  <w:style w:type="character" w:styleId="ListLabel74">
+    <w:name w:val="ListLabel 74"/>
+    <w:qFormat/>
+    <w:rPr>
+      <w:rFonts w:cs="OpenSymbol"/>
+    </w:rPr>
+  </w:style>
+  <w:style w:type="character" w:styleId="ListLabel75">
+    <w:name w:val="ListLabel 75"/>
+    <w:qFormat/>
+    <w:rPr>
+      <w:rFonts w:cs="OpenSymbol"/>
+    </w:rPr>
+  </w:style>
+  <w:style w:type="character" w:styleId="ListLabel76">
+    <w:name w:val="ListLabel 76"/>
+    <w:qFormat/>
+    <w:rPr>
+      <w:rFonts w:cs="OpenSymbol"/>
+    </w:rPr>
+  </w:style>
+  <w:style w:type="character" w:styleId="ListLabel77">
+    <w:name w:val="ListLabel 77"/>
+    <w:qFormat/>
+    <w:rPr>
+      <w:rFonts w:cs="OpenSymbol"/>
+    </w:rPr>
+  </w:style>
+  <w:style w:type="character" w:styleId="ListLabel78">
+    <w:name w:val="ListLabel 78"/>
+    <w:qFormat/>
+    <w:rPr>
+      <w:rFonts w:cs="OpenSymbol"/>
+    </w:rPr>
+  </w:style>
+  <w:style w:type="character" w:styleId="ListLabel79">
+    <w:name w:val="ListLabel 79"/>
+    <w:qFormat/>
+    <w:rPr>
+      <w:rFonts w:cs="OpenSymbol"/>
+    </w:rPr>
+  </w:style>
+  <w:style w:type="character" w:styleId="ListLabel80">
+    <w:name w:val="ListLabel 80"/>
+    <w:qFormat/>
+    <w:rPr>
+      <w:rFonts w:cs="OpenSymbol"/>
+    </w:rPr>
+  </w:style>
+  <w:style w:type="character" w:styleId="ListLabel81">
+    <w:name w:val="ListLabel 81"/>
+    <w:qFormat/>
+    <w:rPr>
+      <w:rFonts w:cs="OpenSymbol"/>
+    </w:rPr>
+  </w:style>
   <w:style w:type="paragraph" w:styleId="Heading">
     <w:name w:val="Heading"/>
     <w:basedOn w:val="Normal"/>

</xml_diff>

<commit_message>
Fix label error in example results
</commit_message>
<xml_diff>
--- a/sw/airborne/modules/dragspeed/readme.docx
+++ b/sw/airborne/modules/dragspeed/readme.docx
@@ -171,15 +171,7 @@
       </w:pPr>
       <w:r>
         <w:rPr/>
-        <w:t>The drag term (mu/m), defined by DRAGSPEED_COEFF_</w:t>
-      </w:r>
-      <w:r>
-        <w:rPr/>
-        <w:t>X and _Y</w:t>
-      </w:r>
-      <w:r>
-        <w:rPr/>
-        <w:t xml:space="preserve"> can be found through a short test flight when ground truth velocities are available (e.g. through optitrack).</w:t>
+        <w:t>The drag term (mu/m), defined by DRAGSPEED_COEFF_X and _Y can be found through a short test flight when ground truth velocities are available (e.g. through optitrack).</w:t>
       </w:r>
     </w:p>
     <w:p>
@@ -250,15 +242,7 @@
       </w:pPr>
       <w:r>
         <w:rPr/>
-        <w:t xml:space="preserve">Set the low-pass filter strength (“GCS→Settings→dragspeed→filter” or DRAGSPEED_FILTER in the airframe file) to an appropriate value between 0 and 1 </w:t>
-      </w:r>
-      <w:r>
-        <w:rPr/>
-        <w:t>(default: 0.8)</w:t>
-      </w:r>
-      <w:r>
-        <w:rPr/>
-        <w:t>.</w:t>
+        <w:t>Set the low-pass filter strength (“GCS→Settings→dragspeed→filter” or DRAGSPEED_FILTER in the airframe file) to an appropriate value between 0 and 1 (default: 0.8).</w:t>
       </w:r>
     </w:p>
     <w:p>
@@ -300,15 +284,7 @@
       </w:pPr>
       <w:r>
         <w:rPr/>
-        <w:t>If the weight of the drone has changed, recalibrate the DRAGSPEED_COEFF_</w:t>
-      </w:r>
-      <w:r>
-        <w:rPr/>
-        <w:t>X and _Y</w:t>
-      </w:r>
-      <w:r>
-        <w:rPr/>
-        <w:t>.</w:t>
+        <w:t>If the weight of the drone has changed, recalibrate the DRAGSPEED_COEFF_X and _Y.</w:t>
       </w:r>
     </w:p>
     <w:p>
@@ -450,15 +426,7 @@
       </w:pPr>
       <w:r>
         <w:rPr/>
-        <w:t xml:space="preserve">Fly the drone around (manually or using a flight plan). The drag coefficient is updated while the drone flies faster than 0.5 m/s </w:t>
-      </w:r>
-      <w:r>
-        <w:rPr/>
-        <w:t>along each axis</w:t>
-      </w:r>
-      <w:r>
-        <w:rPr/>
-        <w:t>.</w:t>
+        <w:t>Fly the drone around (manually or using a flight plan). The drag coefficient is updated while the drone flies faster than 0.5 m/s along each axis.</w:t>
       </w:r>
     </w:p>
     <w:p>
@@ -500,15 +468,7 @@
       </w:pPr>
       <w:r>
         <w:rPr/>
-        <w:t>(Optional) set the new Coeff value (click to update) as a define in the airframe file (DRAGSPEED_COEFF_</w:t>
-      </w:r>
-      <w:r>
-        <w:rPr/>
-        <w:t>X and _Y</w:t>
-      </w:r>
-      <w:r>
-        <w:rPr/>
-        <w:t>).</w:t>
+        <w:t>(Optional) set the new Coeff value (click to update) as a define in the airframe file (DRAGSPEED_COEFF_X and _Y).</w:t>
       </w:r>
     </w:p>
     <w:p>
@@ -2553,6 +2513,195 @@
       <w:rFonts w:cs="OpenSymbol"/>
     </w:rPr>
   </w:style>
+  <w:style w:type="character" w:styleId="ListLabel82">
+    <w:name w:val="ListLabel 82"/>
+    <w:qFormat/>
+    <w:rPr>
+      <w:rFonts w:cs="OpenSymbol"/>
+    </w:rPr>
+  </w:style>
+  <w:style w:type="character" w:styleId="ListLabel83">
+    <w:name w:val="ListLabel 83"/>
+    <w:qFormat/>
+    <w:rPr>
+      <w:rFonts w:cs="OpenSymbol"/>
+    </w:rPr>
+  </w:style>
+  <w:style w:type="character" w:styleId="ListLabel84">
+    <w:name w:val="ListLabel 84"/>
+    <w:qFormat/>
+    <w:rPr>
+      <w:rFonts w:cs="OpenSymbol"/>
+    </w:rPr>
+  </w:style>
+  <w:style w:type="character" w:styleId="ListLabel85">
+    <w:name w:val="ListLabel 85"/>
+    <w:qFormat/>
+    <w:rPr>
+      <w:rFonts w:cs="OpenSymbol"/>
+    </w:rPr>
+  </w:style>
+  <w:style w:type="character" w:styleId="ListLabel86">
+    <w:name w:val="ListLabel 86"/>
+    <w:qFormat/>
+    <w:rPr>
+      <w:rFonts w:cs="OpenSymbol"/>
+    </w:rPr>
+  </w:style>
+  <w:style w:type="character" w:styleId="ListLabel87">
+    <w:name w:val="ListLabel 87"/>
+    <w:qFormat/>
+    <w:rPr>
+      <w:rFonts w:cs="OpenSymbol"/>
+    </w:rPr>
+  </w:style>
+  <w:style w:type="character" w:styleId="ListLabel88">
+    <w:name w:val="ListLabel 88"/>
+    <w:qFormat/>
+    <w:rPr>
+      <w:rFonts w:cs="OpenSymbol"/>
+    </w:rPr>
+  </w:style>
+  <w:style w:type="character" w:styleId="ListLabel89">
+    <w:name w:val="ListLabel 89"/>
+    <w:qFormat/>
+    <w:rPr>
+      <w:rFonts w:cs="OpenSymbol"/>
+    </w:rPr>
+  </w:style>
+  <w:style w:type="character" w:styleId="ListLabel90">
+    <w:name w:val="ListLabel 90"/>
+    <w:qFormat/>
+    <w:rPr>
+      <w:rFonts w:cs="OpenSymbol"/>
+    </w:rPr>
+  </w:style>
+  <w:style w:type="character" w:styleId="ListLabel91">
+    <w:name w:val="ListLabel 91"/>
+    <w:qFormat/>
+    <w:rPr>
+      <w:rFonts w:cs="OpenSymbol"/>
+    </w:rPr>
+  </w:style>
+  <w:style w:type="character" w:styleId="ListLabel92">
+    <w:name w:val="ListLabel 92"/>
+    <w:qFormat/>
+    <w:rPr>
+      <w:rFonts w:cs="OpenSymbol"/>
+    </w:rPr>
+  </w:style>
+  <w:style w:type="character" w:styleId="ListLabel93">
+    <w:name w:val="ListLabel 93"/>
+    <w:qFormat/>
+    <w:rPr>
+      <w:rFonts w:cs="OpenSymbol"/>
+    </w:rPr>
+  </w:style>
+  <w:style w:type="character" w:styleId="ListLabel94">
+    <w:name w:val="ListLabel 94"/>
+    <w:qFormat/>
+    <w:rPr>
+      <w:rFonts w:cs="OpenSymbol"/>
+    </w:rPr>
+  </w:style>
+  <w:style w:type="character" w:styleId="ListLabel95">
+    <w:name w:val="ListLabel 95"/>
+    <w:qFormat/>
+    <w:rPr>
+      <w:rFonts w:cs="OpenSymbol"/>
+    </w:rPr>
+  </w:style>
+  <w:style w:type="character" w:styleId="ListLabel96">
+    <w:name w:val="ListLabel 96"/>
+    <w:qFormat/>
+    <w:rPr>
+      <w:rFonts w:cs="OpenSymbol"/>
+    </w:rPr>
+  </w:style>
+  <w:style w:type="character" w:styleId="ListLabel97">
+    <w:name w:val="ListLabel 97"/>
+    <w:qFormat/>
+    <w:rPr>
+      <w:rFonts w:cs="OpenSymbol"/>
+    </w:rPr>
+  </w:style>
+  <w:style w:type="character" w:styleId="ListLabel98">
+    <w:name w:val="ListLabel 98"/>
+    <w:qFormat/>
+    <w:rPr>
+      <w:rFonts w:cs="OpenSymbol"/>
+    </w:rPr>
+  </w:style>
+  <w:style w:type="character" w:styleId="ListLabel99">
+    <w:name w:val="ListLabel 99"/>
+    <w:qFormat/>
+    <w:rPr>
+      <w:rFonts w:cs="OpenSymbol"/>
+    </w:rPr>
+  </w:style>
+  <w:style w:type="character" w:styleId="ListLabel100">
+    <w:name w:val="ListLabel 100"/>
+    <w:qFormat/>
+    <w:rPr>
+      <w:rFonts w:cs="OpenSymbol"/>
+    </w:rPr>
+  </w:style>
+  <w:style w:type="character" w:styleId="ListLabel101">
+    <w:name w:val="ListLabel 101"/>
+    <w:qFormat/>
+    <w:rPr>
+      <w:rFonts w:cs="OpenSymbol"/>
+    </w:rPr>
+  </w:style>
+  <w:style w:type="character" w:styleId="ListLabel102">
+    <w:name w:val="ListLabel 102"/>
+    <w:qFormat/>
+    <w:rPr>
+      <w:rFonts w:cs="OpenSymbol"/>
+    </w:rPr>
+  </w:style>
+  <w:style w:type="character" w:styleId="ListLabel103">
+    <w:name w:val="ListLabel 103"/>
+    <w:qFormat/>
+    <w:rPr>
+      <w:rFonts w:cs="OpenSymbol"/>
+    </w:rPr>
+  </w:style>
+  <w:style w:type="character" w:styleId="ListLabel104">
+    <w:name w:val="ListLabel 104"/>
+    <w:qFormat/>
+    <w:rPr>
+      <w:rFonts w:cs="OpenSymbol"/>
+    </w:rPr>
+  </w:style>
+  <w:style w:type="character" w:styleId="ListLabel105">
+    <w:name w:val="ListLabel 105"/>
+    <w:qFormat/>
+    <w:rPr>
+      <w:rFonts w:cs="OpenSymbol"/>
+    </w:rPr>
+  </w:style>
+  <w:style w:type="character" w:styleId="ListLabel106">
+    <w:name w:val="ListLabel 106"/>
+    <w:qFormat/>
+    <w:rPr>
+      <w:rFonts w:cs="OpenSymbol"/>
+    </w:rPr>
+  </w:style>
+  <w:style w:type="character" w:styleId="ListLabel107">
+    <w:name w:val="ListLabel 107"/>
+    <w:qFormat/>
+    <w:rPr>
+      <w:rFonts w:cs="OpenSymbol"/>
+    </w:rPr>
+  </w:style>
+  <w:style w:type="character" w:styleId="ListLabel108">
+    <w:name w:val="ListLabel 108"/>
+    <w:qFormat/>
+    <w:rPr>
+      <w:rFonts w:cs="OpenSymbol"/>
+    </w:rPr>
+  </w:style>
   <w:style w:type="paragraph" w:styleId="Heading">
     <w:name w:val="Heading"/>
     <w:basedOn w:val="Normal"/>

</xml_diff>